<commit_message>
DC Bus modelling folder is created
Switching for 3 phaseharmonic distribution is added from mohan
</commit_message>
<xml_diff>
--- a/IMMD/simulation/State-Space-2- Series-Parallel/State-Space with Rectifier Single Module/Report/Rectifier_Model.docx
+++ b/IMMD/simulation/State-Space-2- Series-Parallel/State-Space with Rectifier Single Module/Report/Rectifier_Model.docx
@@ -69,10 +69,10 @@
       <w:r>
         <w:rPr>
           <w:noProof/>
-          <w:lang w:eastAsia="tr-TR"/>
+          <w:lang w:val="tr-TR" w:eastAsia="tr-TR"/>
         </w:rPr>
         <w:drawing>
-          <wp:inline distT="0" distB="0" distL="0" distR="0" wp14:anchorId="423455EC" wp14:editId="6CD10E28">
+          <wp:inline distT="0" distB="0" distL="0" distR="0" wp14:anchorId="2A905BAC" wp14:editId="7F199000">
             <wp:extent cx="3079789" cy="1381017"/>
             <wp:effectExtent l="0" t="0" r="6350" b="0"/>
             <wp:docPr id="1" name="Picture 1"/>
@@ -182,10 +182,10 @@
       <w:r>
         <w:rPr>
           <w:noProof/>
-          <w:lang w:eastAsia="tr-TR"/>
+          <w:lang w:val="tr-TR" w:eastAsia="tr-TR"/>
         </w:rPr>
         <w:drawing>
-          <wp:inline distT="0" distB="0" distL="0" distR="0" wp14:anchorId="489125D6" wp14:editId="036566C7">
+          <wp:inline distT="0" distB="0" distL="0" distR="0" wp14:anchorId="12B64AE3" wp14:editId="766395BE">
             <wp:extent cx="3337840" cy="1421809"/>
             <wp:effectExtent l="0" t="0" r="0" b="6985"/>
             <wp:docPr id="2" name="Picture 2" descr="https://cdn.instructables.com/FF0/EKJM/ICN7FTD5/FF0EKJMICN7FTD5.LARGE.jpg?auto=webp&amp;fit=bounds"/>
@@ -351,10 +351,10 @@
       <w:r>
         <w:rPr>
           <w:noProof/>
-          <w:lang w:eastAsia="tr-TR"/>
+          <w:lang w:val="tr-TR" w:eastAsia="tr-TR"/>
         </w:rPr>
         <w:drawing>
-          <wp:inline distT="0" distB="0" distL="0" distR="0" wp14:anchorId="5BE77397" wp14:editId="594A5DA4">
+          <wp:inline distT="0" distB="0" distL="0" distR="0" wp14:anchorId="65748B77" wp14:editId="43172E5F">
             <wp:extent cx="2468319" cy="1283835"/>
             <wp:effectExtent l="0" t="0" r="8255" b="0"/>
             <wp:docPr id="3" name="Picture 3" descr="https://qph.fs.quoracdn.net/main-qimg-2e55af769c5750d552fc37570eb7f07b"/>
@@ -448,15 +448,16 @@
         <w:t>Firstly</w:t>
       </w:r>
       <w:r>
-        <w:t xml:space="preserve">, one line-to-line </w:t>
-      </w:r>
-      <w:proofErr w:type="gramStart"/>
-      <w:r>
-        <w:t>voltage  is</w:t>
-      </w:r>
-      <w:proofErr w:type="gramEnd"/>
-      <w:r>
-        <w:t xml:space="preserve"> bigger than output voltage and the diodes of the line-to-line  is on conduction. Thus, the bridge rectifier </w:t>
+        <w:t xml:space="preserve">, one line-to-line voltage </w:t>
+      </w:r>
+      <w:r>
+        <w:t xml:space="preserve">is bigger than output voltage and </w:t>
+      </w:r>
+      <w:r>
+        <w:t xml:space="preserve">the diodes of the line-to-line </w:t>
+      </w:r>
+      <w:r>
+        <w:t xml:space="preserve">is on conduction. Thus, the bridge rectifier </w:t>
       </w:r>
       <w:r>
         <w:t>supplies</w:t>
@@ -611,7 +612,7 @@
         </w:rPr>
         <w:lastRenderedPageBreak/>
         <w:drawing>
-          <wp:inline distT="0" distB="0" distL="0" distR="0" wp14:anchorId="70EF8B9F" wp14:editId="30CC42DB">
+          <wp:inline distT="0" distB="0" distL="0" distR="0" wp14:anchorId="6B5AB9B1" wp14:editId="1292AA93">
             <wp:extent cx="3029300" cy="1443192"/>
             <wp:effectExtent l="0" t="0" r="0" b="5080"/>
             <wp:docPr id="4" name="Picture 4"/>
@@ -695,96 +696,56 @@
       </w:pPr>
       <m:oMathPara>
         <m:oMath>
-          <m:sSub>
-            <m:sSubPr>
+          <m:f>
+            <m:fPr>
               <m:ctrlPr>
                 <w:rPr>
                   <w:rFonts w:ascii="Cambria Math" w:hAnsi="Cambria Math"/>
                   <w:i/>
                 </w:rPr>
               </m:ctrlPr>
-            </m:sSubPr>
-            <m:e>
+            </m:fPr>
+            <m:num>
               <m:r>
                 <w:rPr>
                   <w:rFonts w:ascii="Cambria Math" w:hAnsi="Cambria Math"/>
                 </w:rPr>
-                <m:t>X</m:t>
+                <m:t>dX</m:t>
               </m:r>
-            </m:e>
-            <m:sub>
+            </m:num>
+            <m:den>
               <m:r>
                 <w:rPr>
                   <w:rFonts w:ascii="Cambria Math" w:hAnsi="Cambria Math"/>
                 </w:rPr>
-                <m:t>k+1</m:t>
+                <m:t>dt</m:t>
               </m:r>
-            </m:sub>
-          </m:sSub>
+            </m:den>
+          </m:f>
           <m:r>
             <w:rPr>
               <w:rFonts w:ascii="Cambria Math" w:hAnsi="Cambria Math"/>
             </w:rPr>
             <m:t>=A</m:t>
           </m:r>
-          <m:sSub>
-            <m:sSubPr>
-              <m:ctrlPr>
-                <w:rPr>
-                  <w:rFonts w:ascii="Cambria Math" w:hAnsi="Cambria Math"/>
-                  <w:i/>
-                </w:rPr>
-              </m:ctrlPr>
-            </m:sSubPr>
-            <m:e>
-              <m:r>
-                <w:rPr>
-                  <w:rFonts w:ascii="Cambria Math" w:hAnsi="Cambria Math"/>
-                </w:rPr>
-                <m:t>X</m:t>
-              </m:r>
-            </m:e>
-            <m:sub>
-              <m:r>
-                <w:rPr>
-                  <w:rFonts w:ascii="Cambria Math" w:hAnsi="Cambria Math"/>
-                </w:rPr>
-                <m:t>k</m:t>
-              </m:r>
-            </m:sub>
-          </m:sSub>
+          <m:r>
+            <w:rPr>
+              <w:rFonts w:ascii="Cambria Math" w:hAnsi="Cambria Math"/>
+            </w:rPr>
+            <m:t>X</m:t>
+          </m:r>
           <m:r>
             <w:rPr>
               <w:rFonts w:ascii="Cambria Math" w:hAnsi="Cambria Math"/>
             </w:rPr>
             <m:t>+B</m:t>
           </m:r>
-          <m:sSub>
-            <m:sSubPr>
-              <m:ctrlPr>
-                <w:rPr>
-                  <w:rFonts w:ascii="Cambria Math" w:hAnsi="Cambria Math"/>
-                  <w:i/>
-                </w:rPr>
-              </m:ctrlPr>
-            </m:sSubPr>
-            <m:e>
-              <m:r>
-                <w:rPr>
-                  <w:rFonts w:ascii="Cambria Math" w:hAnsi="Cambria Math"/>
-                </w:rPr>
-                <m:t>U</m:t>
-              </m:r>
-            </m:e>
-            <m:sub>
-              <m:r>
-                <w:rPr>
-                  <w:rFonts w:ascii="Cambria Math" w:hAnsi="Cambria Math"/>
-                </w:rPr>
-                <m:t>k+1</m:t>
-              </m:r>
-            </m:sub>
-          </m:sSub>
+          <m:r>
+            <w:rPr>
+              <w:rFonts w:ascii="Cambria Math" w:hAnsi="Cambria Math"/>
+            </w:rPr>
+            <m:t>U</m:t>
+          </m:r>
         </m:oMath>
       </m:oMathPara>
     </w:p>
@@ -876,7 +837,7 @@
           <w:lang w:val="tr-TR" w:eastAsia="tr-TR"/>
         </w:rPr>
         <w:drawing>
-          <wp:inline distT="0" distB="0" distL="0" distR="0" wp14:anchorId="0DB47C06" wp14:editId="60069E3C">
+          <wp:inline distT="0" distB="0" distL="0" distR="0" wp14:anchorId="1FA672D7" wp14:editId="4F9066BD">
             <wp:extent cx="3551013" cy="1832655"/>
             <wp:effectExtent l="0" t="0" r="0" b="0"/>
             <wp:docPr id="5" name="Picture 5"/>
@@ -954,14 +915,922 @@
         </w:rPr>
       </w:pPr>
     </w:p>
+    <w:p>
+      <w:pPr>
+        <w:rPr>
+          <w:rFonts w:eastAsiaTheme="minorEastAsia"/>
+        </w:rPr>
+      </w:pPr>
+      <w:r>
+        <w:rPr>
+          <w:rFonts w:eastAsiaTheme="minorEastAsia"/>
+        </w:rPr>
+        <w:t xml:space="preserve">For first state space model is valid during capacitor is </w:t>
+      </w:r>
+      <w:r>
+        <w:rPr>
+          <w:rFonts w:eastAsiaTheme="minorEastAsia"/>
+        </w:rPr>
+        <w:t>charging:</w:t>
+      </w:r>
+      <w:r>
+        <w:rPr>
+          <w:rFonts w:eastAsiaTheme="minorEastAsia"/>
+        </w:rPr>
+        <w:t xml:space="preserve"> </w:t>
+      </w:r>
+    </w:p>
+    <w:p/>
+    <w:p>
+      <m:oMathPara>
+        <m:oMath>
+          <m:f>
+            <m:fPr>
+              <m:ctrlPr>
+                <w:rPr>
+                  <w:rFonts w:ascii="Cambria Math" w:hAnsi="Cambria Math"/>
+                  <w:i/>
+                </w:rPr>
+              </m:ctrlPr>
+            </m:fPr>
+            <m:num>
+              <m:sSub>
+                <m:sSubPr>
+                  <m:ctrlPr>
+                    <w:rPr>
+                      <w:rFonts w:ascii="Cambria Math" w:hAnsi="Cambria Math"/>
+                      <w:i/>
+                    </w:rPr>
+                  </m:ctrlPr>
+                </m:sSubPr>
+                <m:e>
+                  <m:r>
+                    <w:rPr>
+                      <w:rFonts w:ascii="Cambria Math" w:hAnsi="Cambria Math"/>
+                    </w:rPr>
+                    <m:t>dV</m:t>
+                  </m:r>
+                </m:e>
+                <m:sub>
+                  <m:r>
+                    <w:rPr>
+                      <w:rFonts w:ascii="Cambria Math" w:hAnsi="Cambria Math"/>
+                    </w:rPr>
+                    <m:t>cap</m:t>
+                  </m:r>
+                </m:sub>
+              </m:sSub>
+            </m:num>
+            <m:den>
+              <m:r>
+                <w:rPr>
+                  <w:rFonts w:ascii="Cambria Math" w:hAnsi="Cambria Math"/>
+                </w:rPr>
+                <m:t>dt</m:t>
+              </m:r>
+            </m:den>
+          </m:f>
+          <m:r>
+            <w:rPr>
+              <w:rFonts w:ascii="Cambria Math" w:hAnsi="Cambria Math"/>
+            </w:rPr>
+            <m:t>=</m:t>
+          </m:r>
+          <m:f>
+            <m:fPr>
+              <m:ctrlPr>
+                <w:rPr>
+                  <w:rFonts w:ascii="Cambria Math" w:hAnsi="Cambria Math"/>
+                  <w:i/>
+                </w:rPr>
+              </m:ctrlPr>
+            </m:fPr>
+            <m:num>
+              <m:r>
+                <w:rPr>
+                  <w:rFonts w:ascii="Cambria Math" w:hAnsi="Cambria Math"/>
+                </w:rPr>
+                <m:t>-1</m:t>
+              </m:r>
+            </m:num>
+            <m:den>
+              <m:sSub>
+                <m:sSubPr>
+                  <m:ctrlPr>
+                    <w:rPr>
+                      <w:rFonts w:ascii="Cambria Math" w:hAnsi="Cambria Math"/>
+                      <w:i/>
+                    </w:rPr>
+                  </m:ctrlPr>
+                </m:sSubPr>
+                <m:e>
+                  <m:r>
+                    <w:rPr>
+                      <w:rFonts w:ascii="Cambria Math" w:hAnsi="Cambria Math"/>
+                    </w:rPr>
+                    <m:t>R</m:t>
+                  </m:r>
+                </m:e>
+                <m:sub>
+                  <m:r>
+                    <w:rPr>
+                      <w:rFonts w:ascii="Cambria Math" w:hAnsi="Cambria Math"/>
+                    </w:rPr>
+                    <m:t>in</m:t>
+                  </m:r>
+                </m:sub>
+              </m:sSub>
+              <m:sSub>
+                <m:sSubPr>
+                  <m:ctrlPr>
+                    <w:rPr>
+                      <w:rFonts w:ascii="Cambria Math" w:hAnsi="Cambria Math"/>
+                      <w:i/>
+                    </w:rPr>
+                  </m:ctrlPr>
+                </m:sSubPr>
+                <m:e>
+                  <m:r>
+                    <w:rPr>
+                      <w:rFonts w:ascii="Cambria Math" w:hAnsi="Cambria Math"/>
+                    </w:rPr>
+                    <m:t>C</m:t>
+                  </m:r>
+                </m:e>
+                <m:sub>
+                  <m:r>
+                    <w:rPr>
+                      <w:rFonts w:ascii="Cambria Math" w:hAnsi="Cambria Math"/>
+                    </w:rPr>
+                    <m:t>rec</m:t>
+                  </m:r>
+                </m:sub>
+              </m:sSub>
+            </m:den>
+          </m:f>
+          <m:sSub>
+            <m:sSubPr>
+              <m:ctrlPr>
+                <w:rPr>
+                  <w:rFonts w:ascii="Cambria Math" w:hAnsi="Cambria Math"/>
+                  <w:i/>
+                </w:rPr>
+              </m:ctrlPr>
+            </m:sSubPr>
+            <m:e>
+              <m:r>
+                <w:rPr>
+                  <w:rFonts w:ascii="Cambria Math" w:hAnsi="Cambria Math"/>
+                </w:rPr>
+                <m:t>V</m:t>
+              </m:r>
+            </m:e>
+            <m:sub>
+              <m:r>
+                <w:rPr>
+                  <w:rFonts w:ascii="Cambria Math" w:hAnsi="Cambria Math"/>
+                </w:rPr>
+                <m:t>cap</m:t>
+              </m:r>
+            </m:sub>
+          </m:sSub>
+          <m:r>
+            <w:rPr>
+              <w:rFonts w:ascii="Cambria Math" w:hAnsi="Cambria Math"/>
+            </w:rPr>
+            <m:t>+</m:t>
+          </m:r>
+          <m:f>
+            <m:fPr>
+              <m:ctrlPr>
+                <w:rPr>
+                  <w:rFonts w:ascii="Cambria Math" w:hAnsi="Cambria Math"/>
+                  <w:i/>
+                </w:rPr>
+              </m:ctrlPr>
+            </m:fPr>
+            <m:num>
+              <m:r>
+                <w:rPr>
+                  <w:rFonts w:ascii="Cambria Math" w:hAnsi="Cambria Math"/>
+                </w:rPr>
+                <m:t>1</m:t>
+              </m:r>
+            </m:num>
+            <m:den>
+              <m:sSub>
+                <m:sSubPr>
+                  <m:ctrlPr>
+                    <w:rPr>
+                      <w:rFonts w:ascii="Cambria Math" w:hAnsi="Cambria Math"/>
+                      <w:i/>
+                    </w:rPr>
+                  </m:ctrlPr>
+                </m:sSubPr>
+                <m:e>
+                  <m:sSub>
+                    <m:sSubPr>
+                      <m:ctrlPr>
+                        <w:rPr>
+                          <w:rFonts w:ascii="Cambria Math" w:hAnsi="Cambria Math"/>
+                          <w:i/>
+                        </w:rPr>
+                      </m:ctrlPr>
+                    </m:sSubPr>
+                    <m:e>
+                      <m:r>
+                        <w:rPr>
+                          <w:rFonts w:ascii="Cambria Math" w:hAnsi="Cambria Math"/>
+                        </w:rPr>
+                        <m:t>R</m:t>
+                      </m:r>
+                    </m:e>
+                    <m:sub>
+                      <m:r>
+                        <w:rPr>
+                          <w:rFonts w:ascii="Cambria Math" w:hAnsi="Cambria Math"/>
+                        </w:rPr>
+                        <m:t>in</m:t>
+                      </m:r>
+                    </m:sub>
+                  </m:sSub>
+                  <m:r>
+                    <w:rPr>
+                      <w:rFonts w:ascii="Cambria Math" w:hAnsi="Cambria Math"/>
+                    </w:rPr>
+                    <m:t>C</m:t>
+                  </m:r>
+                </m:e>
+                <m:sub>
+                  <m:r>
+                    <w:rPr>
+                      <w:rFonts w:ascii="Cambria Math" w:hAnsi="Cambria Math"/>
+                    </w:rPr>
+                    <m:t xml:space="preserve">rec </m:t>
+                  </m:r>
+                </m:sub>
+              </m:sSub>
+            </m:den>
+          </m:f>
+          <m:sSub>
+            <m:sSubPr>
+              <m:ctrlPr>
+                <w:rPr>
+                  <w:rFonts w:ascii="Cambria Math" w:hAnsi="Cambria Math"/>
+                  <w:i/>
+                </w:rPr>
+              </m:ctrlPr>
+            </m:sSubPr>
+            <m:e>
+              <m:r>
+                <w:rPr>
+                  <w:rFonts w:ascii="Cambria Math" w:hAnsi="Cambria Math"/>
+                </w:rPr>
+                <m:t>V</m:t>
+              </m:r>
+            </m:e>
+            <m:sub>
+              <m:r>
+                <w:rPr>
+                  <w:rFonts w:ascii="Cambria Math" w:hAnsi="Cambria Math"/>
+                </w:rPr>
+                <m:t>in</m:t>
+              </m:r>
+            </m:sub>
+          </m:sSub>
+          <m:r>
+            <w:rPr>
+              <w:rFonts w:ascii="Cambria Math" w:hAnsi="Cambria Math"/>
+            </w:rPr>
+            <m:t>-</m:t>
+          </m:r>
+          <m:f>
+            <m:fPr>
+              <m:ctrlPr>
+                <w:rPr>
+                  <w:rFonts w:ascii="Cambria Math" w:hAnsi="Cambria Math"/>
+                  <w:i/>
+                </w:rPr>
+              </m:ctrlPr>
+            </m:fPr>
+            <m:num>
+              <m:r>
+                <w:rPr>
+                  <w:rFonts w:ascii="Cambria Math" w:hAnsi="Cambria Math"/>
+                </w:rPr>
+                <m:t>1</m:t>
+              </m:r>
+            </m:num>
+            <m:den>
+              <m:sSub>
+                <m:sSubPr>
+                  <m:ctrlPr>
+                    <w:rPr>
+                      <w:rFonts w:ascii="Cambria Math" w:hAnsi="Cambria Math"/>
+                      <w:i/>
+                    </w:rPr>
+                  </m:ctrlPr>
+                </m:sSubPr>
+                <m:e>
+                  <m:r>
+                    <w:rPr>
+                      <w:rFonts w:ascii="Cambria Math" w:hAnsi="Cambria Math"/>
+                    </w:rPr>
+                    <m:t>C</m:t>
+                  </m:r>
+                </m:e>
+                <m:sub>
+                  <m:r>
+                    <w:rPr>
+                      <w:rFonts w:ascii="Cambria Math" w:hAnsi="Cambria Math"/>
+                    </w:rPr>
+                    <m:t>rec</m:t>
+                  </m:r>
+                </m:sub>
+              </m:sSub>
+            </m:den>
+          </m:f>
+          <m:sSub>
+            <m:sSubPr>
+              <m:ctrlPr>
+                <w:rPr>
+                  <w:rFonts w:ascii="Cambria Math" w:hAnsi="Cambria Math"/>
+                  <w:i/>
+                </w:rPr>
+              </m:ctrlPr>
+            </m:sSubPr>
+            <m:e>
+              <m:r>
+                <w:rPr>
+                  <w:rFonts w:ascii="Cambria Math" w:hAnsi="Cambria Math"/>
+                </w:rPr>
+                <m:t>I</m:t>
+              </m:r>
+            </m:e>
+            <m:sub>
+              <m:r>
+                <w:rPr>
+                  <w:rFonts w:ascii="Cambria Math" w:hAnsi="Cambria Math"/>
+                </w:rPr>
+                <m:t>in</m:t>
+              </m:r>
+            </m:sub>
+          </m:sSub>
+        </m:oMath>
+      </m:oMathPara>
+    </w:p>
     <w:p/>
     <w:p>
       <w:bookmarkStart w:id="5" w:name="_GoBack"/>
       <w:bookmarkEnd w:id="5"/>
     </w:p>
-    <w:p/>
-    <w:p/>
-    <w:p/>
+    <w:p>
+      <w:r>
+        <w:lastRenderedPageBreak/>
+        <w:t xml:space="preserve">For second state space model is valid during capacitor is </w:t>
+      </w:r>
+      <w:r>
+        <w:t>discharging</w:t>
+      </w:r>
+      <w:r>
+        <w:t>:</w:t>
+      </w:r>
+    </w:p>
+    <w:p>
+      <w:pPr>
+        <w:rPr>
+          <w:rFonts w:eastAsiaTheme="minorEastAsia"/>
+        </w:rPr>
+      </w:pPr>
+      <m:oMathPara>
+        <m:oMath>
+          <m:f>
+            <m:fPr>
+              <m:ctrlPr>
+                <w:rPr>
+                  <w:rFonts w:ascii="Cambria Math" w:hAnsi="Cambria Math"/>
+                  <w:i/>
+                </w:rPr>
+              </m:ctrlPr>
+            </m:fPr>
+            <m:num>
+              <m:r>
+                <w:rPr>
+                  <w:rFonts w:ascii="Cambria Math" w:hAnsi="Cambria Math"/>
+                </w:rPr>
+                <m:t>d</m:t>
+              </m:r>
+              <m:sSub>
+                <m:sSubPr>
+                  <m:ctrlPr>
+                    <w:rPr>
+                      <w:rFonts w:ascii="Cambria Math" w:hAnsi="Cambria Math"/>
+                      <w:i/>
+                    </w:rPr>
+                  </m:ctrlPr>
+                </m:sSubPr>
+                <m:e>
+                  <m:r>
+                    <w:rPr>
+                      <w:rFonts w:ascii="Cambria Math" w:hAnsi="Cambria Math"/>
+                    </w:rPr>
+                    <m:t>V</m:t>
+                  </m:r>
+                </m:e>
+                <m:sub>
+                  <m:r>
+                    <w:rPr>
+                      <w:rFonts w:ascii="Cambria Math" w:hAnsi="Cambria Math"/>
+                    </w:rPr>
+                    <m:t>cap</m:t>
+                  </m:r>
+                </m:sub>
+              </m:sSub>
+            </m:num>
+            <m:den>
+              <m:r>
+                <w:rPr>
+                  <w:rFonts w:ascii="Cambria Math" w:hAnsi="Cambria Math"/>
+                </w:rPr>
+                <m:t>dt</m:t>
+              </m:r>
+            </m:den>
+          </m:f>
+          <m:r>
+            <w:rPr>
+              <w:rFonts w:ascii="Cambria Math" w:hAnsi="Cambria Math"/>
+            </w:rPr>
+            <m:t>=</m:t>
+          </m:r>
+          <m:f>
+            <m:fPr>
+              <m:ctrlPr>
+                <w:rPr>
+                  <w:rFonts w:ascii="Cambria Math" w:hAnsi="Cambria Math"/>
+                  <w:i/>
+                </w:rPr>
+              </m:ctrlPr>
+            </m:fPr>
+            <m:num>
+              <m:r>
+                <w:rPr>
+                  <w:rFonts w:ascii="Cambria Math" w:hAnsi="Cambria Math"/>
+                </w:rPr>
+                <m:t>1</m:t>
+              </m:r>
+            </m:num>
+            <m:den>
+              <m:sSub>
+                <m:sSubPr>
+                  <m:ctrlPr>
+                    <w:rPr>
+                      <w:rFonts w:ascii="Cambria Math" w:hAnsi="Cambria Math"/>
+                      <w:i/>
+                    </w:rPr>
+                  </m:ctrlPr>
+                </m:sSubPr>
+                <m:e>
+                  <m:r>
+                    <w:rPr>
+                      <w:rFonts w:ascii="Cambria Math" w:hAnsi="Cambria Math"/>
+                    </w:rPr>
+                    <m:t>C</m:t>
+                  </m:r>
+                </m:e>
+                <m:sub>
+                  <m:r>
+                    <w:rPr>
+                      <w:rFonts w:ascii="Cambria Math" w:hAnsi="Cambria Math"/>
+                    </w:rPr>
+                    <m:t>rec</m:t>
+                  </m:r>
+                </m:sub>
+              </m:sSub>
+            </m:den>
+          </m:f>
+          <m:sSub>
+            <m:sSubPr>
+              <m:ctrlPr>
+                <w:rPr>
+                  <w:rFonts w:ascii="Cambria Math" w:hAnsi="Cambria Math"/>
+                  <w:i/>
+                </w:rPr>
+              </m:ctrlPr>
+            </m:sSubPr>
+            <m:e>
+              <m:r>
+                <w:rPr>
+                  <w:rFonts w:ascii="Cambria Math" w:hAnsi="Cambria Math"/>
+                </w:rPr>
+                <m:t>I</m:t>
+              </m:r>
+            </m:e>
+            <m:sub>
+              <m:r>
+                <w:rPr>
+                  <w:rFonts w:ascii="Cambria Math" w:hAnsi="Cambria Math"/>
+                </w:rPr>
+                <m:t>out</m:t>
+              </m:r>
+            </m:sub>
+          </m:sSub>
+        </m:oMath>
+      </m:oMathPara>
+    </w:p>
+    <w:p>
+      <w:pPr>
+        <w:rPr>
+          <w:rFonts w:eastAsiaTheme="minorEastAsia"/>
+        </w:rPr>
+      </w:pPr>
+    </w:p>
+    <w:p>
+      <w:pPr>
+        <w:rPr>
+          <w:rFonts w:eastAsiaTheme="minorEastAsia"/>
+        </w:rPr>
+      </w:pPr>
+      <w:r>
+        <w:rPr>
+          <w:rFonts w:eastAsiaTheme="minorEastAsia"/>
+        </w:rPr>
+        <w:t xml:space="preserve">For output voltage can be calculated for both condition: </w:t>
+      </w:r>
+    </w:p>
+    <w:p>
+      <w:pPr>
+        <w:rPr>
+          <w:rFonts w:eastAsiaTheme="minorEastAsia"/>
+        </w:rPr>
+      </w:pPr>
+      <m:oMathPara>
+        <m:oMath>
+          <m:sSub>
+            <m:sSubPr>
+              <m:ctrlPr>
+                <w:rPr>
+                  <w:rFonts w:ascii="Cambria Math" w:hAnsi="Cambria Math"/>
+                  <w:i/>
+                </w:rPr>
+              </m:ctrlPr>
+            </m:sSubPr>
+            <m:e>
+              <m:r>
+                <w:rPr>
+                  <w:rFonts w:ascii="Cambria Math" w:hAnsi="Cambria Math"/>
+                </w:rPr>
+                <m:t>V</m:t>
+              </m:r>
+            </m:e>
+            <m:sub>
+              <m:r>
+                <w:rPr>
+                  <w:rFonts w:ascii="Cambria Math" w:hAnsi="Cambria Math"/>
+                </w:rPr>
+                <m:t>out</m:t>
+              </m:r>
+            </m:sub>
+          </m:sSub>
+          <m:r>
+            <w:rPr>
+              <w:rFonts w:ascii="Cambria Math" w:hAnsi="Cambria Math"/>
+            </w:rPr>
+            <m:t>=</m:t>
+          </m:r>
+          <m:sSub>
+            <m:sSubPr>
+              <m:ctrlPr>
+                <w:rPr>
+                  <w:rFonts w:ascii="Cambria Math" w:hAnsi="Cambria Math"/>
+                  <w:i/>
+                </w:rPr>
+              </m:ctrlPr>
+            </m:sSubPr>
+            <m:e>
+              <m:r>
+                <w:rPr>
+                  <w:rFonts w:ascii="Cambria Math" w:hAnsi="Cambria Math"/>
+                </w:rPr>
+                <m:t>V</m:t>
+              </m:r>
+            </m:e>
+            <m:sub>
+              <m:r>
+                <w:rPr>
+                  <w:rFonts w:ascii="Cambria Math" w:hAnsi="Cambria Math"/>
+                </w:rPr>
+                <m:t>cap</m:t>
+              </m:r>
+            </m:sub>
+          </m:sSub>
+          <m:r>
+            <w:rPr>
+              <w:rFonts w:ascii="Cambria Math" w:hAnsi="Cambria Math"/>
+            </w:rPr>
+            <m:t>+</m:t>
+          </m:r>
+          <m:sSub>
+            <m:sSubPr>
+              <m:ctrlPr>
+                <w:rPr>
+                  <w:rFonts w:ascii="Cambria Math" w:hAnsi="Cambria Math"/>
+                  <w:i/>
+                </w:rPr>
+              </m:ctrlPr>
+            </m:sSubPr>
+            <m:e>
+              <m:r>
+                <w:rPr>
+                  <w:rFonts w:ascii="Cambria Math" w:hAnsi="Cambria Math"/>
+                </w:rPr>
+                <m:t>I</m:t>
+              </m:r>
+            </m:e>
+            <m:sub>
+              <m:r>
+                <w:rPr>
+                  <w:rFonts w:ascii="Cambria Math" w:hAnsi="Cambria Math"/>
+                </w:rPr>
+                <m:t>out</m:t>
+              </m:r>
+            </m:sub>
+          </m:sSub>
+          <m:r>
+            <w:rPr>
+              <w:rFonts w:ascii="Cambria Math" w:hAnsi="Cambria Math"/>
+            </w:rPr>
+            <m:t>*</m:t>
+          </m:r>
+          <m:sSub>
+            <m:sSubPr>
+              <m:ctrlPr>
+                <w:rPr>
+                  <w:rFonts w:ascii="Cambria Math" w:hAnsi="Cambria Math"/>
+                  <w:i/>
+                </w:rPr>
+              </m:ctrlPr>
+            </m:sSubPr>
+            <m:e>
+              <m:r>
+                <w:rPr>
+                  <w:rFonts w:ascii="Cambria Math" w:hAnsi="Cambria Math"/>
+                </w:rPr>
+                <m:t>R</m:t>
+              </m:r>
+            </m:e>
+            <m:sub>
+              <m:r>
+                <w:rPr>
+                  <w:rFonts w:ascii="Cambria Math" w:hAnsi="Cambria Math"/>
+                </w:rPr>
+                <m:t>rec</m:t>
+              </m:r>
+            </m:sub>
+          </m:sSub>
+        </m:oMath>
+      </m:oMathPara>
+    </w:p>
+    <w:p>
+      <w:pPr>
+        <w:rPr>
+          <w:rFonts w:eastAsiaTheme="minorEastAsia"/>
+        </w:rPr>
+      </w:pPr>
+    </w:p>
+    <w:p>
+      <w:pPr>
+        <w:rPr>
+          <w:rFonts w:eastAsiaTheme="minorEastAsia"/>
+        </w:rPr>
+      </w:pPr>
+    </w:p>
+    <w:p>
+      <w:pPr>
+        <w:rPr>
+          <w:rFonts w:eastAsiaTheme="minorEastAsia"/>
+        </w:rPr>
+      </w:pPr>
+      <w:r>
+        <w:rPr>
+          <w:rFonts w:eastAsiaTheme="minorEastAsia"/>
+        </w:rPr>
+        <w:t>By using these state space model, our system can be thought as two port systems. Thus, we can connect our system to anot</w:t>
+      </w:r>
+      <w:r>
+        <w:rPr>
+          <w:rFonts w:eastAsiaTheme="minorEastAsia"/>
+        </w:rPr>
+        <w:t xml:space="preserve">her state space models easily. In other </w:t>
+      </w:r>
+      <w:r>
+        <w:rPr>
+          <w:rFonts w:eastAsiaTheme="minorEastAsia"/>
+        </w:rPr>
+        <w:t xml:space="preserve">words, </w:t>
+      </w:r>
+      <w:r>
+        <w:rPr>
+          <w:rFonts w:eastAsiaTheme="minorEastAsia"/>
+        </w:rPr>
+        <w:t>constant input voltage and current that is drawn by load</w:t>
+      </w:r>
+      <w:r>
+        <w:rPr>
+          <w:rFonts w:eastAsiaTheme="minorEastAsia"/>
+        </w:rPr>
+        <w:t xml:space="preserve"> determine the output voltage and the output voltage are not linearly dependent to current. </w:t>
+      </w:r>
+      <w:r>
+        <w:rPr>
+          <w:rFonts w:eastAsiaTheme="minorEastAsia"/>
+        </w:rPr>
+        <w:t xml:space="preserve"> </w:t>
+      </w:r>
+      <w:r>
+        <w:rPr>
+          <w:rFonts w:eastAsiaTheme="minorEastAsia"/>
+        </w:rPr>
+        <w:fldChar w:fldCharType="begin"/>
+      </w:r>
+      <w:r>
+        <w:rPr>
+          <w:rFonts w:eastAsiaTheme="minorEastAsia"/>
+        </w:rPr>
+        <w:instrText xml:space="preserve"> REF _Ref24815974 \h </w:instrText>
+      </w:r>
+      <w:r>
+        <w:rPr>
+          <w:rFonts w:eastAsiaTheme="minorEastAsia"/>
+        </w:rPr>
+      </w:r>
+      <w:r>
+        <w:rPr>
+          <w:rFonts w:eastAsiaTheme="minorEastAsia"/>
+        </w:rPr>
+        <w:fldChar w:fldCharType="separate"/>
+      </w:r>
+      <w:r>
+        <w:t xml:space="preserve">Figure </w:t>
+      </w:r>
+      <w:r>
+        <w:rPr>
+          <w:noProof/>
+        </w:rPr>
+        <w:t>6</w:t>
+      </w:r>
+      <w:r>
+        <w:rPr>
+          <w:rFonts w:eastAsiaTheme="minorEastAsia"/>
+        </w:rPr>
+        <w:fldChar w:fldCharType="end"/>
+      </w:r>
+      <w:r>
+        <w:rPr>
+          <w:rFonts w:eastAsiaTheme="minorEastAsia"/>
+        </w:rPr>
+        <w:t xml:space="preserve"> shows two port model of </w:t>
+      </w:r>
+      <w:proofErr w:type="spellStart"/>
+      <w:r>
+        <w:rPr>
+          <w:rFonts w:eastAsiaTheme="minorEastAsia"/>
+        </w:rPr>
+        <w:t>rectifier.</w:t>
+      </w:r>
+      <w:r>
+        <w:rPr>
+          <w:rFonts w:eastAsiaTheme="minorEastAsia"/>
+        </w:rPr>
+        <w:fldChar w:fldCharType="begin"/>
+      </w:r>
+      <w:r>
+        <w:rPr>
+          <w:rFonts w:eastAsiaTheme="minorEastAsia"/>
+        </w:rPr>
+        <w:instrText xml:space="preserve"> REF _Ref24815958 \h </w:instrText>
+      </w:r>
+      <w:r>
+        <w:rPr>
+          <w:rFonts w:eastAsiaTheme="minorEastAsia"/>
+        </w:rPr>
+      </w:r>
+      <w:r>
+        <w:rPr>
+          <w:rFonts w:eastAsiaTheme="minorEastAsia"/>
+        </w:rPr>
+        <w:fldChar w:fldCharType="separate"/>
+      </w:r>
+      <w:r>
+        <w:t>Figure</w:t>
+      </w:r>
+      <w:proofErr w:type="spellEnd"/>
+      <w:r>
+        <w:t xml:space="preserve"> </w:t>
+      </w:r>
+      <w:r>
+        <w:rPr>
+          <w:noProof/>
+        </w:rPr>
+        <w:t>6</w:t>
+      </w:r>
+      <w:r>
+        <w:t xml:space="preserve"> Two Port Model of Rectifier</w:t>
+      </w:r>
+      <w:r>
+        <w:rPr>
+          <w:rFonts w:eastAsiaTheme="minorEastAsia"/>
+        </w:rPr>
+        <w:fldChar w:fldCharType="end"/>
+      </w:r>
+    </w:p>
+    <w:p>
+      <w:pPr>
+        <w:rPr>
+          <w:rFonts w:eastAsiaTheme="minorEastAsia"/>
+        </w:rPr>
+      </w:pPr>
+    </w:p>
+    <w:p>
+      <w:pPr>
+        <w:keepNext/>
+        <w:jc w:val="center"/>
+      </w:pPr>
+      <w:r>
+        <w:rPr>
+          <w:noProof/>
+          <w:lang w:val="tr-TR" w:eastAsia="tr-TR"/>
+        </w:rPr>
+        <w:drawing>
+          <wp:inline distT="0" distB="0" distL="0" distR="0" wp14:anchorId="1708DE0F" wp14:editId="4A3BA18B">
+            <wp:extent cx="5760720" cy="1762125"/>
+            <wp:effectExtent l="0" t="0" r="0" b="9525"/>
+            <wp:docPr id="6" name="Picture 6"/>
+            <wp:cNvGraphicFramePr>
+              <a:graphicFrameLocks xmlns:a="http://schemas.openxmlformats.org/drawingml/2006/main" noChangeAspect="1"/>
+            </wp:cNvGraphicFramePr>
+            <a:graphic xmlns:a="http://schemas.openxmlformats.org/drawingml/2006/main">
+              <a:graphicData uri="http://schemas.openxmlformats.org/drawingml/2006/picture">
+                <pic:pic xmlns:pic="http://schemas.openxmlformats.org/drawingml/2006/picture">
+                  <pic:nvPicPr>
+                    <pic:cNvPr id="1" name=""/>
+                    <pic:cNvPicPr/>
+                  </pic:nvPicPr>
+                  <pic:blipFill>
+                    <a:blip r:embed="rId10"/>
+                    <a:stretch>
+                      <a:fillRect/>
+                    </a:stretch>
+                  </pic:blipFill>
+                  <pic:spPr>
+                    <a:xfrm>
+                      <a:off x="0" y="0"/>
+                      <a:ext cx="5760720" cy="1762125"/>
+                    </a:xfrm>
+                    <a:prstGeom prst="rect">
+                      <a:avLst/>
+                    </a:prstGeom>
+                  </pic:spPr>
+                </pic:pic>
+              </a:graphicData>
+            </a:graphic>
+          </wp:inline>
+        </w:drawing>
+      </w:r>
+    </w:p>
+    <w:p>
+      <w:pPr>
+        <w:pStyle w:val="Caption"/>
+        <w:jc w:val="center"/>
+      </w:pPr>
+      <w:bookmarkStart w:id="6" w:name="_Ref24815958"/>
+      <w:bookmarkStart w:id="7" w:name="_Ref24815974"/>
+      <w:r>
+        <w:t xml:space="preserve">Figure </w:t>
+      </w:r>
+      <w:r>
+        <w:fldChar w:fldCharType="begin"/>
+      </w:r>
+      <w:r>
+        <w:instrText xml:space="preserve"> SEQ Figure \* ARABIC </w:instrText>
+      </w:r>
+      <w:r>
+        <w:fldChar w:fldCharType="separate"/>
+      </w:r>
+      <w:r>
+        <w:rPr>
+          <w:noProof/>
+        </w:rPr>
+        <w:t>6</w:t>
+      </w:r>
+      <w:r>
+        <w:fldChar w:fldCharType="end"/>
+      </w:r>
+      <w:bookmarkEnd w:id="7"/>
+      <w:r>
+        <w:t xml:space="preserve"> Two Port Model of Rectifier</w:t>
+      </w:r>
+      <w:bookmarkEnd w:id="6"/>
+    </w:p>
     <w:sectPr>
       <w:pgSz w:w="11906" w:h="16838"/>
       <w:pgMar w:top="1417" w:right="1417" w:bottom="1417" w:left="1417" w:header="708" w:footer="708" w:gutter="0"/>

</xml_diff>